<commit_message>
Documento: actualizado la imagen Entidad Relación
</commit_message>
<xml_diff>
--- a/Documentación-Proyecto.docx
+++ b/Documentación-Proyecto.docx
@@ -4716,23 +4716,7 @@
           <w:szCs w:val="24"/>
           <w:lang w:eastAsia="es-ES" w:bidi="ar-SA"/>
         </w:rPr>
-        <w:t>«me gusta</w:t>
-      </w:r>
-      <w:r>
-        <w:rPr>
-          <w:sz w:val="24"/>
-          <w:szCs w:val="24"/>
-          <w:lang w:eastAsia="es-ES" w:bidi="ar-SA"/>
-        </w:rPr>
-        <w:t>s</w:t>
-      </w:r>
-      <w:r>
-        <w:rPr>
-          <w:sz w:val="24"/>
-          <w:szCs w:val="24"/>
-          <w:lang w:eastAsia="es-ES" w:bidi="ar-SA"/>
-        </w:rPr>
-        <w:t>».</w:t>
+        <w:t>«me gustas».</w:t>
       </w:r>
     </w:p>
     <w:p>
@@ -4880,10 +4864,10 @@
           <w:lang w:eastAsia="es-ES" w:bidi="ar-SA"/>
         </w:rPr>
         <w:drawing>
-          <wp:inline distT="0" distB="0" distL="0" distR="0" wp14:anchorId="4915855C" wp14:editId="32978C6E">
-            <wp:extent cx="5334000" cy="3233391"/>
+          <wp:inline distT="0" distB="0" distL="0" distR="0" wp14:anchorId="10D4E208" wp14:editId="678CB6E1">
+            <wp:extent cx="5400040" cy="3200400"/>
             <wp:effectExtent l="0" t="0" r="0" b="0"/>
-            <wp:docPr id="126250905" name="Imagen 1" descr="Mapa de colores&#10;&#10;Descripción generada automáticamente con confianza media"/>
+            <wp:docPr id="170566111" name="Imagen 1" descr="Mapa de colores&#10;&#10;Descripción generada automáticamente con confianza media"/>
             <wp:cNvGraphicFramePr>
               <a:graphicFrameLocks xmlns:a="http://schemas.openxmlformats.org/drawingml/2006/main" noChangeAspect="1"/>
             </wp:cNvGraphicFramePr>
@@ -4891,7 +4875,7 @@
               <a:graphicData uri="http://schemas.openxmlformats.org/drawingml/2006/picture">
                 <pic:pic xmlns:pic="http://schemas.openxmlformats.org/drawingml/2006/picture">
                   <pic:nvPicPr>
-                    <pic:cNvPr id="126250905" name="Imagen 1" descr="Mapa de colores&#10;&#10;Descripción generada automáticamente con confianza media"/>
+                    <pic:cNvPr id="170566111" name="Imagen 1" descr="Mapa de colores&#10;&#10;Descripción generada automáticamente con confianza media"/>
                     <pic:cNvPicPr/>
                   </pic:nvPicPr>
                   <pic:blipFill>
@@ -4903,7 +4887,7 @@
                   <pic:spPr>
                     <a:xfrm>
                       <a:off x="0" y="0"/>
-                      <a:ext cx="5349640" cy="3242872"/>
+                      <a:ext cx="5400040" cy="3200400"/>
                     </a:xfrm>
                     <a:prstGeom prst="rect">
                       <a:avLst/>
@@ -4948,6 +4932,9 @@
     </w:p>
     <w:p>
       <w:r>
+        <w:rPr>
+          <w:noProof/>
+        </w:rPr>
         <w:drawing>
           <wp:inline distT="0" distB="0" distL="0" distR="0" wp14:anchorId="0A11A7A7" wp14:editId="5FED9057">
             <wp:extent cx="5356859" cy="4114800"/>

</xml_diff>